<commit_message>
Utilizando o controlador na página index.php
</commit_message>
<xml_diff>
--- a/doc/ControladorEmpresa.docx
+++ b/doc/ControladorEmpresa.docx
@@ -170,8 +170,72 @@
           <w:u w:val="single"/>
         </w:rPr>
       </w:pPr>
+    </w:p>
+    <w:p>
+      <w:pPr>
+        <w:pStyle w:val="PargrafodaLista"/>
+        <w:numPr>
+          <w:ilvl w:val="0"/>
+          <w:numId w:val="1"/>
+        </w:numPr>
+        <w:rPr>
+          <w:u w:val="single"/>
+        </w:rPr>
+      </w:pPr>
+      <w:r>
+        <w:t>Use o controlador na index, para listar as empresas existentes no banco de dados:</w:t>
+      </w:r>
+    </w:p>
+    <w:p>
+      <w:pPr>
+        <w:pStyle w:val="PargrafodaLista"/>
+        <w:rPr>
+          <w:u w:val="single"/>
+        </w:rPr>
+      </w:pPr>
       <w:bookmarkStart w:id="0" w:name="_GoBack"/>
       <w:bookmarkEnd w:id="0"/>
+      <w:r>
+        <w:rPr>
+          <w:u w:val="single"/>
+        </w:rPr>
+        <w:lastRenderedPageBreak/>
+        <w:drawing>
+          <wp:inline distT="0" distB="0" distL="0" distR="0" wp14:anchorId="5708F83E" wp14:editId="315B3C9A">
+            <wp:extent cx="5191850" cy="4810796"/>
+            <wp:effectExtent l="0" t="0" r="8890" b="8890"/>
+            <wp:docPr id="3" name="Imagem 3"/>
+            <wp:cNvGraphicFramePr>
+              <a:graphicFrameLocks xmlns:a="http://schemas.openxmlformats.org/drawingml/2006/main" noChangeAspect="1"/>
+            </wp:cNvGraphicFramePr>
+            <a:graphic xmlns:a="http://schemas.openxmlformats.org/drawingml/2006/main">
+              <a:graphicData uri="http://schemas.openxmlformats.org/drawingml/2006/picture">
+                <pic:pic xmlns:pic="http://schemas.openxmlformats.org/drawingml/2006/picture">
+                  <pic:nvPicPr>
+                    <pic:cNvPr id="1" name=""/>
+                    <pic:cNvPicPr/>
+                  </pic:nvPicPr>
+                  <pic:blipFill>
+                    <a:blip r:embed="rId7"/>
+                    <a:stretch>
+                      <a:fillRect/>
+                    </a:stretch>
+                  </pic:blipFill>
+                  <pic:spPr>
+                    <a:xfrm>
+                      <a:off x="0" y="0"/>
+                      <a:ext cx="5191850" cy="4810796"/>
+                    </a:xfrm>
+                    <a:prstGeom prst="rect">
+                      <a:avLst/>
+                    </a:prstGeom>
+                  </pic:spPr>
+                </pic:pic>
+              </a:graphicData>
+            </a:graphic>
+          </wp:inline>
+        </w:drawing>
+      </w:r>
     </w:p>
     <w:p>
       <w:pPr>

</xml_diff>

<commit_message>
Iterar pelos elementos do vetor.
</commit_message>
<xml_diff>
--- a/doc/ControladorEmpresa.docx
+++ b/doc/ControladorEmpresa.docx
@@ -193,8 +193,6 @@
           <w:u w:val="single"/>
         </w:rPr>
       </w:pPr>
-      <w:bookmarkStart w:id="0" w:name="_GoBack"/>
-      <w:bookmarkEnd w:id="0"/>
       <w:r>
         <w:rPr>
           <w:u w:val="single"/>
@@ -244,7 +242,99 @@
         </w:rPr>
       </w:pPr>
     </w:p>
-    <w:p/>
+    <w:p>
+      <w:pPr>
+        <w:pStyle w:val="PargrafodaLista"/>
+        <w:numPr>
+          <w:ilvl w:val="0"/>
+          <w:numId w:val="1"/>
+        </w:numPr>
+      </w:pPr>
+      <w:r>
+        <w:t>Para listar as empresas, precisamos iterar por todos os elementos do vetor, imprimindo os dados de cada empresa em uma linha da tabela. Para isso envolva o elemento &lt;</w:t>
+      </w:r>
+      <w:proofErr w:type="spellStart"/>
+      <w:r>
+        <w:t>tr</w:t>
+      </w:r>
+      <w:proofErr w:type="spellEnd"/>
+      <w:r>
+        <w:t>&gt;&lt;/</w:t>
+      </w:r>
+      <w:proofErr w:type="spellStart"/>
+      <w:r>
+        <w:t>tr</w:t>
+      </w:r>
+      <w:proofErr w:type="spellEnd"/>
+      <w:r>
+        <w:t>&gt; (</w:t>
+      </w:r>
+      <w:proofErr w:type="spellStart"/>
+      <w:r>
+        <w:t>Table</w:t>
+      </w:r>
+      <w:proofErr w:type="spellEnd"/>
+      <w:r>
+        <w:t xml:space="preserve"> </w:t>
+      </w:r>
+      <w:proofErr w:type="spellStart"/>
+      <w:r>
+        <w:t>Row</w:t>
+      </w:r>
+      <w:proofErr w:type="spellEnd"/>
+      <w:r>
+        <w:t xml:space="preserve">: Linha da tabela), com um loop for iterativo: </w:t>
+      </w:r>
+      <w:proofErr w:type="spellStart"/>
+      <w:r>
+        <w:t>foreach</w:t>
+      </w:r>
+      <w:proofErr w:type="spellEnd"/>
+      <w:r>
+        <w:t>:</w:t>
+      </w:r>
+    </w:p>
+    <w:p>
+      <w:r>
+        <w:drawing>
+          <wp:inline distT="0" distB="0" distL="0" distR="0" wp14:anchorId="61B6108E" wp14:editId="1E057C67">
+            <wp:extent cx="4191585" cy="2324424"/>
+            <wp:effectExtent l="0" t="0" r="0" b="0"/>
+            <wp:docPr id="4" name="Imagem 4"/>
+            <wp:cNvGraphicFramePr>
+              <a:graphicFrameLocks xmlns:a="http://schemas.openxmlformats.org/drawingml/2006/main" noChangeAspect="1"/>
+            </wp:cNvGraphicFramePr>
+            <a:graphic xmlns:a="http://schemas.openxmlformats.org/drawingml/2006/main">
+              <a:graphicData uri="http://schemas.openxmlformats.org/drawingml/2006/picture">
+                <pic:pic xmlns:pic="http://schemas.openxmlformats.org/drawingml/2006/picture">
+                  <pic:nvPicPr>
+                    <pic:cNvPr id="1" name=""/>
+                    <pic:cNvPicPr/>
+                  </pic:nvPicPr>
+                  <pic:blipFill>
+                    <a:blip r:embed="rId8"/>
+                    <a:stretch>
+                      <a:fillRect/>
+                    </a:stretch>
+                  </pic:blipFill>
+                  <pic:spPr>
+                    <a:xfrm>
+                      <a:off x="0" y="0"/>
+                      <a:ext cx="4191585" cy="2324424"/>
+                    </a:xfrm>
+                    <a:prstGeom prst="rect">
+                      <a:avLst/>
+                    </a:prstGeom>
+                  </pic:spPr>
+                </pic:pic>
+              </a:graphicData>
+            </a:graphic>
+          </wp:inline>
+        </w:drawing>
+      </w:r>
+      <w:bookmarkStart w:id="0" w:name="_GoBack"/>
+      <w:bookmarkEnd w:id="0"/>
+    </w:p>
     <w:p/>
     <w:sectPr>
       <w:pgSz w:w="11906" w:h="16838"/>

</xml_diff>